<commit_message>
Report with selected variables
</commit_message>
<xml_diff>
--- a/data/Analysis_Amir.docx
+++ b/data/Analysis_Amir.docx
@@ -411,6 +411,13 @@
             <w:vAlign w:val="center"/>
           </w:tcPr>
           <w:p>
+            <w:pPr>
+              <w:rPr>
+                <w:rFonts w:hint="cs"/>
+                <w:rtl/>
+                <w:lang w:bidi="fa-IR"/>
+              </w:rPr>
+            </w:pPr>
             <w:r>
               <w:t>57.94</w:t>
             </w:r>
@@ -557,17 +564,7 @@
           <w:szCs w:val="21"/>
           <w:shd w:val="clear" w:color="auto" w:fill="FFFFFF"/>
         </w:rPr>
-        <w:t>±</w:t>
-      </w:r>
-      <w:r>
-        <w:rPr>
-          <w:rFonts w:ascii="Arial" w:hAnsi="Arial" w:cs="Arial"/>
-          <w:color w:val="3C4043"/>
-          <w:sz w:val="21"/>
-          <w:szCs w:val="21"/>
-          <w:shd w:val="clear" w:color="auto" w:fill="FFFFFF"/>
-        </w:rPr>
-        <w:t xml:space="preserve"> </w:t>
+        <w:t xml:space="preserve">± </w:t>
       </w:r>
       <w:proofErr w:type="spellStart"/>
       <w:r>
@@ -632,6 +629,9 @@
     </w:p>
     <w:p>
       <w:r>
+        <w:rPr>
+          <w:noProof/>
+        </w:rPr>
         <w:drawing>
           <wp:anchor distT="0" distB="0" distL="114300" distR="114300" simplePos="0" relativeHeight="251660288" behindDoc="0" locked="0" layoutInCell="1" allowOverlap="1" wp14:anchorId="6DC45507" wp14:editId="3ADFE9E0">
             <wp:simplePos x="0" y="0"/>
@@ -709,6 +709,9 @@
     </w:p>
     <w:p>
       <w:r>
+        <w:rPr>
+          <w:noProof/>
+        </w:rPr>
         <w:drawing>
           <wp:anchor distT="0" distB="0" distL="114300" distR="114300" simplePos="0" relativeHeight="251661312" behindDoc="0" locked="0" layoutInCell="1" allowOverlap="1" wp14:anchorId="585F7AD7" wp14:editId="05985F44">
             <wp:simplePos x="0" y="0"/>
@@ -783,8 +786,11 @@
     </w:p>
     <w:p>
       <w:r>
+        <w:rPr>
+          <w:noProof/>
+        </w:rPr>
         <w:drawing>
-          <wp:anchor distT="0" distB="0" distL="114300" distR="114300" simplePos="0" relativeHeight="251662336" behindDoc="0" locked="0" layoutInCell="1" allowOverlap="1" wp14:anchorId="6D89DA8D" wp14:editId="77AEE16A">
+          <wp:anchor distT="0" distB="0" distL="114300" distR="114300" simplePos="0" relativeHeight="251662336" behindDoc="0" locked="0" layoutInCell="1" allowOverlap="1" wp14:anchorId="6D89DA8D" wp14:editId="5A20BD07">
             <wp:simplePos x="0" y="0"/>
             <wp:positionH relativeFrom="margin">
               <wp:align>right</wp:align>
@@ -845,13 +851,1279 @@
       <w:r>
         <w:t xml:space="preserve">s are X (Regular Gasoline) and Z (Premium Gasoline). </w:t>
       </w:r>
-      <w:bookmarkStart w:id="0" w:name="_GoBack"/>
-      <w:bookmarkEnd w:id="0"/>
     </w:p>
     <w:p/>
     <w:p/>
     <w:p/>
     <w:p/>
+    <w:p>
+      <w:pPr>
+        <w:pStyle w:val="Heading1"/>
+      </w:pPr>
+      <w:r>
+        <w:t>Dependent Variables</w:t>
+      </w:r>
+    </w:p>
+    <w:p>
+      <w:pPr>
+        <w:pStyle w:val="Heading2"/>
+      </w:pPr>
+      <w:r>
+        <w:t>“Engine Size (L)”</w:t>
+      </w:r>
+    </w:p>
+    <w:p>
+      <w:r>
+        <w:t>This variable denotes the size of the engine measured in liter.</w:t>
+      </w:r>
+    </w:p>
+    <w:p>
+      <w:r>
+        <w:drawing>
+          <wp:anchor distT="0" distB="0" distL="114300" distR="114300" simplePos="0" relativeHeight="251664384" behindDoc="0" locked="0" layoutInCell="1" allowOverlap="1" wp14:anchorId="3145E482" wp14:editId="073ED880">
+            <wp:simplePos x="0" y="0"/>
+            <wp:positionH relativeFrom="margin">
+              <wp:posOffset>2895600</wp:posOffset>
+            </wp:positionH>
+            <wp:positionV relativeFrom="paragraph">
+              <wp:posOffset>12065</wp:posOffset>
+            </wp:positionV>
+            <wp:extent cx="2667000" cy="2027555"/>
+            <wp:effectExtent l="0" t="0" r="0" b="0"/>
+            <wp:wrapSquare wrapText="bothSides"/>
+            <wp:docPr id="6" name="Picture 6"/>
+            <wp:cNvGraphicFramePr>
+              <a:graphicFrameLocks xmlns:a="http://schemas.openxmlformats.org/drawingml/2006/main" noChangeAspect="1"/>
+            </wp:cNvGraphicFramePr>
+            <a:graphic xmlns:a="http://schemas.openxmlformats.org/drawingml/2006/main">
+              <a:graphicData uri="http://schemas.openxmlformats.org/drawingml/2006/picture">
+                <pic:pic xmlns:pic="http://schemas.openxmlformats.org/drawingml/2006/picture">
+                  <pic:nvPicPr>
+                    <pic:cNvPr id="1" name=""/>
+                    <pic:cNvPicPr/>
+                  </pic:nvPicPr>
+                  <pic:blipFill>
+                    <a:blip r:embed="rId9" cstate="print">
+                      <a:extLst>
+                        <a:ext uri="{28A0092B-C50C-407E-A947-70E740481C1C}">
+                          <a14:useLocalDpi xmlns:a14="http://schemas.microsoft.com/office/drawing/2010/main" val="0"/>
+                        </a:ext>
+                      </a:extLst>
+                    </a:blip>
+                    <a:stretch>
+                      <a:fillRect/>
+                    </a:stretch>
+                  </pic:blipFill>
+                  <pic:spPr>
+                    <a:xfrm>
+                      <a:off x="0" y="0"/>
+                      <a:ext cx="2667000" cy="2027555"/>
+                    </a:xfrm>
+                    <a:prstGeom prst="rect">
+                      <a:avLst/>
+                    </a:prstGeom>
+                  </pic:spPr>
+                </pic:pic>
+              </a:graphicData>
+            </a:graphic>
+            <wp14:sizeRelH relativeFrom="margin">
+              <wp14:pctWidth>0</wp14:pctWidth>
+            </wp14:sizeRelH>
+            <wp14:sizeRelV relativeFrom="margin">
+              <wp14:pctHeight>0</wp14:pctHeight>
+            </wp14:sizeRelV>
+          </wp:anchor>
+        </w:drawing>
+      </w:r>
+      <w:r>
+        <w:drawing>
+          <wp:anchor distT="0" distB="0" distL="114300" distR="114300" simplePos="0" relativeHeight="251663360" behindDoc="0" locked="0" layoutInCell="1" allowOverlap="1" wp14:anchorId="28220219" wp14:editId="31898C69">
+            <wp:simplePos x="0" y="0"/>
+            <wp:positionH relativeFrom="column">
+              <wp:posOffset>0</wp:posOffset>
+            </wp:positionH>
+            <wp:positionV relativeFrom="paragraph">
+              <wp:posOffset>2540</wp:posOffset>
+            </wp:positionV>
+            <wp:extent cx="2912985" cy="1666875"/>
+            <wp:effectExtent l="0" t="0" r="1905" b="0"/>
+            <wp:wrapSquare wrapText="bothSides"/>
+            <wp:docPr id="5" name="Picture 5"/>
+            <wp:cNvGraphicFramePr>
+              <a:graphicFrameLocks xmlns:a="http://schemas.openxmlformats.org/drawingml/2006/main" noChangeAspect="1"/>
+            </wp:cNvGraphicFramePr>
+            <a:graphic xmlns:a="http://schemas.openxmlformats.org/drawingml/2006/main">
+              <a:graphicData uri="http://schemas.openxmlformats.org/drawingml/2006/picture">
+                <pic:pic xmlns:pic="http://schemas.openxmlformats.org/drawingml/2006/picture">
+                  <pic:nvPicPr>
+                    <pic:cNvPr id="1" name=""/>
+                    <pic:cNvPicPr/>
+                  </pic:nvPicPr>
+                  <pic:blipFill>
+                    <a:blip r:embed="rId10" cstate="print">
+                      <a:extLst>
+                        <a:ext uri="{28A0092B-C50C-407E-A947-70E740481C1C}">
+                          <a14:useLocalDpi xmlns:a14="http://schemas.microsoft.com/office/drawing/2010/main" val="0"/>
+                        </a:ext>
+                      </a:extLst>
+                    </a:blip>
+                    <a:stretch>
+                      <a:fillRect/>
+                    </a:stretch>
+                  </pic:blipFill>
+                  <pic:spPr>
+                    <a:xfrm>
+                      <a:off x="0" y="0"/>
+                      <a:ext cx="2912985" cy="1666875"/>
+                    </a:xfrm>
+                    <a:prstGeom prst="rect">
+                      <a:avLst/>
+                    </a:prstGeom>
+                  </pic:spPr>
+                </pic:pic>
+              </a:graphicData>
+            </a:graphic>
+          </wp:anchor>
+        </w:drawing>
+      </w:r>
+    </w:p>
+    <w:tbl>
+      <w:tblPr>
+        <w:tblStyle w:val="TableGrid"/>
+        <w:tblW w:w="0" w:type="auto"/>
+        <w:jc w:val="center"/>
+        <w:tblLook w:val="04A0" w:firstRow="1" w:lastRow="0" w:firstColumn="1" w:lastColumn="0" w:noHBand="0" w:noVBand="1"/>
+      </w:tblPr>
+      <w:tblGrid>
+        <w:gridCol w:w="878"/>
+        <w:gridCol w:w="755"/>
+        <w:gridCol w:w="923"/>
+        <w:gridCol w:w="1027"/>
+        <w:gridCol w:w="819"/>
+        <w:gridCol w:w="799"/>
+        <w:gridCol w:w="811"/>
+        <w:gridCol w:w="873"/>
+        <w:gridCol w:w="841"/>
+        <w:gridCol w:w="935"/>
+        <w:gridCol w:w="689"/>
+      </w:tblGrid>
+      <w:tr>
+        <w:trPr>
+          <w:jc w:val="center"/>
+        </w:trPr>
+        <w:tc>
+          <w:tcPr>
+            <w:tcW w:w="878" w:type="dxa"/>
+            <w:vAlign w:val="center"/>
+          </w:tcPr>
+          <w:p>
+            <w:pPr>
+              <w:rPr>
+                <w:sz w:val="24"/>
+                <w:szCs w:val="24"/>
+              </w:rPr>
+            </w:pPr>
+            <w:r>
+              <w:rPr>
+                <w:sz w:val="24"/>
+                <w:szCs w:val="24"/>
+              </w:rPr>
+              <w:t>Mean</w:t>
+            </w:r>
+          </w:p>
+        </w:tc>
+        <w:tc>
+          <w:tcPr>
+            <w:tcW w:w="755" w:type="dxa"/>
+            <w:vAlign w:val="center"/>
+          </w:tcPr>
+          <w:p>
+            <w:proofErr w:type="spellStart"/>
+            <w:r>
+              <w:t>sd</w:t>
+            </w:r>
+            <w:proofErr w:type="spellEnd"/>
+          </w:p>
+        </w:tc>
+        <w:tc>
+          <w:tcPr>
+            <w:tcW w:w="923" w:type="dxa"/>
+            <w:vAlign w:val="center"/>
+          </w:tcPr>
+          <w:p>
+            <w:r>
+              <w:t>Median</w:t>
+            </w:r>
+          </w:p>
+        </w:tc>
+        <w:tc>
+          <w:tcPr>
+            <w:tcW w:w="1027" w:type="dxa"/>
+            <w:vAlign w:val="center"/>
+          </w:tcPr>
+          <w:p>
+            <w:r>
+              <w:t>Trimmed</w:t>
+            </w:r>
+          </w:p>
+        </w:tc>
+        <w:tc>
+          <w:tcPr>
+            <w:tcW w:w="819" w:type="dxa"/>
+            <w:vAlign w:val="center"/>
+          </w:tcPr>
+          <w:p>
+            <w:r>
+              <w:t>Mad</w:t>
+            </w:r>
+          </w:p>
+        </w:tc>
+        <w:tc>
+          <w:tcPr>
+            <w:tcW w:w="799" w:type="dxa"/>
+            <w:vAlign w:val="center"/>
+          </w:tcPr>
+          <w:p>
+            <w:r>
+              <w:t>Min</w:t>
+            </w:r>
+          </w:p>
+        </w:tc>
+        <w:tc>
+          <w:tcPr>
+            <w:tcW w:w="811" w:type="dxa"/>
+            <w:vAlign w:val="center"/>
+          </w:tcPr>
+          <w:p>
+            <w:r>
+              <w:t>Max</w:t>
+            </w:r>
+          </w:p>
+        </w:tc>
+        <w:tc>
+          <w:tcPr>
+            <w:tcW w:w="873" w:type="dxa"/>
+            <w:vAlign w:val="center"/>
+          </w:tcPr>
+          <w:p>
+            <w:r>
+              <w:t>Range</w:t>
+            </w:r>
+          </w:p>
+        </w:tc>
+        <w:tc>
+          <w:tcPr>
+            <w:tcW w:w="841" w:type="dxa"/>
+            <w:vAlign w:val="center"/>
+          </w:tcPr>
+          <w:p>
+            <w:r>
+              <w:t>Skew</w:t>
+            </w:r>
+          </w:p>
+        </w:tc>
+        <w:tc>
+          <w:tcPr>
+            <w:tcW w:w="935" w:type="dxa"/>
+            <w:vAlign w:val="center"/>
+          </w:tcPr>
+          <w:p>
+            <w:r>
+              <w:t>Kurtosis</w:t>
+            </w:r>
+          </w:p>
+        </w:tc>
+        <w:tc>
+          <w:tcPr>
+            <w:tcW w:w="689" w:type="dxa"/>
+          </w:tcPr>
+          <w:p>
+            <w:r>
+              <w:t>se</w:t>
+            </w:r>
+          </w:p>
+        </w:tc>
+      </w:tr>
+      <w:tr>
+        <w:trPr>
+          <w:trHeight w:val="422"/>
+          <w:jc w:val="center"/>
+        </w:trPr>
+        <w:tc>
+          <w:tcPr>
+            <w:tcW w:w="878" w:type="dxa"/>
+            <w:vAlign w:val="center"/>
+          </w:tcPr>
+          <w:p>
+            <w:r>
+              <w:t>3.15</w:t>
+            </w:r>
+          </w:p>
+        </w:tc>
+        <w:tc>
+          <w:tcPr>
+            <w:tcW w:w="755" w:type="dxa"/>
+            <w:vAlign w:val="center"/>
+          </w:tcPr>
+          <w:p>
+            <w:r>
+              <w:rPr>
+                <w:rFonts w:hint="cs"/>
+                <w:rtl/>
+              </w:rPr>
+              <w:t>1.35</w:t>
+            </w:r>
+          </w:p>
+        </w:tc>
+        <w:tc>
+          <w:tcPr>
+            <w:tcW w:w="923" w:type="dxa"/>
+            <w:vAlign w:val="center"/>
+          </w:tcPr>
+          <w:p>
+            <w:r>
+              <w:rPr>
+                <w:rFonts w:hint="cs"/>
+                <w:rtl/>
+              </w:rPr>
+              <w:t>3</w:t>
+            </w:r>
+          </w:p>
+        </w:tc>
+        <w:tc>
+          <w:tcPr>
+            <w:tcW w:w="1027" w:type="dxa"/>
+            <w:vAlign w:val="center"/>
+          </w:tcPr>
+          <w:p>
+            <w:r>
+              <w:rPr>
+                <w:rFonts w:hint="cs"/>
+                <w:rtl/>
+              </w:rPr>
+              <w:t>3.03</w:t>
+            </w:r>
+          </w:p>
+        </w:tc>
+        <w:tc>
+          <w:tcPr>
+            <w:tcW w:w="819" w:type="dxa"/>
+            <w:vAlign w:val="center"/>
+          </w:tcPr>
+          <w:p>
+            <w:r>
+              <w:t>1.48</w:t>
+            </w:r>
+          </w:p>
+        </w:tc>
+        <w:tc>
+          <w:tcPr>
+            <w:tcW w:w="799" w:type="dxa"/>
+            <w:vAlign w:val="center"/>
+          </w:tcPr>
+          <w:p>
+            <w:r>
+              <w:t>1</w:t>
+            </w:r>
+          </w:p>
+        </w:tc>
+        <w:tc>
+          <w:tcPr>
+            <w:tcW w:w="811" w:type="dxa"/>
+            <w:vAlign w:val="center"/>
+          </w:tcPr>
+          <w:p>
+            <w:r>
+              <w:t>6.6</w:t>
+            </w:r>
+          </w:p>
+        </w:tc>
+        <w:tc>
+          <w:tcPr>
+            <w:tcW w:w="873" w:type="dxa"/>
+            <w:vAlign w:val="center"/>
+          </w:tcPr>
+          <w:p>
+            <w:r>
+              <w:t>5.6</w:t>
+            </w:r>
+          </w:p>
+        </w:tc>
+        <w:tc>
+          <w:tcPr>
+            <w:tcW w:w="841" w:type="dxa"/>
+            <w:vAlign w:val="center"/>
+          </w:tcPr>
+          <w:p>
+            <w:r>
+              <w:t>0.76</w:t>
+            </w:r>
+          </w:p>
+        </w:tc>
+        <w:tc>
+          <w:tcPr>
+            <w:tcW w:w="935" w:type="dxa"/>
+            <w:vAlign w:val="center"/>
+          </w:tcPr>
+          <w:p>
+            <w:r>
+              <w:t>-0.</w:t>
+            </w:r>
+            <w:r>
+              <w:t>46</w:t>
+            </w:r>
+          </w:p>
+        </w:tc>
+        <w:tc>
+          <w:tcPr>
+            <w:tcW w:w="689" w:type="dxa"/>
+            <w:vAlign w:val="center"/>
+          </w:tcPr>
+          <w:p>
+            <w:r>
+              <w:t>0.09</w:t>
+            </w:r>
+          </w:p>
+        </w:tc>
+      </w:tr>
+    </w:tbl>
+    <w:p/>
+    <w:p>
+      <w:r>
+        <w:t xml:space="preserve">Examining the histogram reveals that the engine size distribution in the sample is skewed to the right. The boxplot also confirms the skewness as well as existence of outliers. Looking at the statistics table, we see that mean and median are 0.15 apart which is high given the range of 5.6, further confirming the </w:t>
+      </w:r>
+      <w:r>
+        <w:lastRenderedPageBreak/>
+        <w:t>skewness</w:t>
+      </w:r>
+      <w:r>
+        <w:t>, along with the actual skew statistic of 0.76</w:t>
+      </w:r>
+      <w:r>
+        <w:t>. Negative kurtosis suggests flatter peak and lighter tails.</w:t>
+      </w:r>
+    </w:p>
+    <w:p/>
+    <w:p>
+      <w:pPr>
+        <w:pStyle w:val="Heading2"/>
+      </w:pPr>
+      <w:r>
+        <w:t>“Cylinders”</w:t>
+      </w:r>
+    </w:p>
+    <w:p>
+      <w:r>
+        <w:drawing>
+          <wp:anchor distT="0" distB="0" distL="114300" distR="114300" simplePos="0" relativeHeight="251665408" behindDoc="0" locked="0" layoutInCell="1" allowOverlap="1" wp14:anchorId="4E97D2FC" wp14:editId="11A9DAA9">
+            <wp:simplePos x="0" y="0"/>
+            <wp:positionH relativeFrom="margin">
+              <wp:posOffset>-635</wp:posOffset>
+            </wp:positionH>
+            <wp:positionV relativeFrom="paragraph">
+              <wp:posOffset>284480</wp:posOffset>
+            </wp:positionV>
+            <wp:extent cx="2924175" cy="2223135"/>
+            <wp:effectExtent l="0" t="0" r="9525" b="5715"/>
+            <wp:wrapSquare wrapText="bothSides"/>
+            <wp:docPr id="10" name="Picture 10"/>
+            <wp:cNvGraphicFramePr>
+              <a:graphicFrameLocks xmlns:a="http://schemas.openxmlformats.org/drawingml/2006/main" noChangeAspect="1"/>
+            </wp:cNvGraphicFramePr>
+            <a:graphic xmlns:a="http://schemas.openxmlformats.org/drawingml/2006/main">
+              <a:graphicData uri="http://schemas.openxmlformats.org/drawingml/2006/picture">
+                <pic:pic xmlns:pic="http://schemas.openxmlformats.org/drawingml/2006/picture">
+                  <pic:nvPicPr>
+                    <pic:cNvPr id="1" name=""/>
+                    <pic:cNvPicPr/>
+                  </pic:nvPicPr>
+                  <pic:blipFill>
+                    <a:blip r:embed="rId11" cstate="print">
+                      <a:extLst>
+                        <a:ext uri="{28A0092B-C50C-407E-A947-70E740481C1C}">
+                          <a14:useLocalDpi xmlns:a14="http://schemas.microsoft.com/office/drawing/2010/main" val="0"/>
+                        </a:ext>
+                      </a:extLst>
+                    </a:blip>
+                    <a:stretch>
+                      <a:fillRect/>
+                    </a:stretch>
+                  </pic:blipFill>
+                  <pic:spPr>
+                    <a:xfrm>
+                      <a:off x="0" y="0"/>
+                      <a:ext cx="2924175" cy="2223135"/>
+                    </a:xfrm>
+                    <a:prstGeom prst="rect">
+                      <a:avLst/>
+                    </a:prstGeom>
+                  </pic:spPr>
+                </pic:pic>
+              </a:graphicData>
+            </a:graphic>
+            <wp14:sizeRelH relativeFrom="margin">
+              <wp14:pctWidth>0</wp14:pctWidth>
+            </wp14:sizeRelH>
+            <wp14:sizeRelV relativeFrom="margin">
+              <wp14:pctHeight>0</wp14:pctHeight>
+            </wp14:sizeRelV>
+          </wp:anchor>
+        </w:drawing>
+      </w:r>
+      <w:r>
+        <w:t>Denotes the number of cylinders in each car being sampled.</w:t>
+      </w:r>
+    </w:p>
+    <w:p>
+      <w:r>
+        <w:drawing>
+          <wp:inline distT="0" distB="0" distL="0" distR="0" wp14:anchorId="671FE65F" wp14:editId="7A2A2D36">
+            <wp:extent cx="2867025" cy="2179980"/>
+            <wp:effectExtent l="0" t="0" r="0" b="0"/>
+            <wp:docPr id="12" name="Picture 12"/>
+            <wp:cNvGraphicFramePr>
+              <a:graphicFrameLocks xmlns:a="http://schemas.openxmlformats.org/drawingml/2006/main" noChangeAspect="1"/>
+            </wp:cNvGraphicFramePr>
+            <a:graphic xmlns:a="http://schemas.openxmlformats.org/drawingml/2006/main">
+              <a:graphicData uri="http://schemas.openxmlformats.org/drawingml/2006/picture">
+                <pic:pic xmlns:pic="http://schemas.openxmlformats.org/drawingml/2006/picture">
+                  <pic:nvPicPr>
+                    <pic:cNvPr id="1" name=""/>
+                    <pic:cNvPicPr/>
+                  </pic:nvPicPr>
+                  <pic:blipFill>
+                    <a:blip r:embed="rId12"/>
+                    <a:stretch>
+                      <a:fillRect/>
+                    </a:stretch>
+                  </pic:blipFill>
+                  <pic:spPr>
+                    <a:xfrm>
+                      <a:off x="0" y="0"/>
+                      <a:ext cx="2933722" cy="2230694"/>
+                    </a:xfrm>
+                    <a:prstGeom prst="rect">
+                      <a:avLst/>
+                    </a:prstGeom>
+                  </pic:spPr>
+                </pic:pic>
+              </a:graphicData>
+            </a:graphic>
+          </wp:inline>
+        </w:drawing>
+      </w:r>
+    </w:p>
+    <w:p/>
+    <w:tbl>
+      <w:tblPr>
+        <w:tblStyle w:val="TableGrid"/>
+        <w:tblW w:w="0" w:type="auto"/>
+        <w:jc w:val="center"/>
+        <w:tblLook w:val="04A0" w:firstRow="1" w:lastRow="0" w:firstColumn="1" w:lastColumn="0" w:noHBand="0" w:noVBand="1"/>
+      </w:tblPr>
+      <w:tblGrid>
+        <w:gridCol w:w="878"/>
+        <w:gridCol w:w="755"/>
+        <w:gridCol w:w="923"/>
+        <w:gridCol w:w="1027"/>
+        <w:gridCol w:w="819"/>
+        <w:gridCol w:w="799"/>
+        <w:gridCol w:w="811"/>
+        <w:gridCol w:w="873"/>
+        <w:gridCol w:w="841"/>
+        <w:gridCol w:w="935"/>
+        <w:gridCol w:w="689"/>
+      </w:tblGrid>
+      <w:tr>
+        <w:trPr>
+          <w:jc w:val="center"/>
+        </w:trPr>
+        <w:tc>
+          <w:tcPr>
+            <w:tcW w:w="878" w:type="dxa"/>
+            <w:vAlign w:val="center"/>
+          </w:tcPr>
+          <w:p>
+            <w:pPr>
+              <w:rPr>
+                <w:sz w:val="24"/>
+                <w:szCs w:val="24"/>
+              </w:rPr>
+            </w:pPr>
+            <w:r>
+              <w:rPr>
+                <w:sz w:val="24"/>
+                <w:szCs w:val="24"/>
+              </w:rPr>
+              <w:t>Mean</w:t>
+            </w:r>
+          </w:p>
+        </w:tc>
+        <w:tc>
+          <w:tcPr>
+            <w:tcW w:w="755" w:type="dxa"/>
+            <w:vAlign w:val="center"/>
+          </w:tcPr>
+          <w:p>
+            <w:proofErr w:type="spellStart"/>
+            <w:r>
+              <w:t>sd</w:t>
+            </w:r>
+            <w:proofErr w:type="spellEnd"/>
+          </w:p>
+        </w:tc>
+        <w:tc>
+          <w:tcPr>
+            <w:tcW w:w="923" w:type="dxa"/>
+            <w:vAlign w:val="center"/>
+          </w:tcPr>
+          <w:p>
+            <w:r>
+              <w:t>Median</w:t>
+            </w:r>
+          </w:p>
+        </w:tc>
+        <w:tc>
+          <w:tcPr>
+            <w:tcW w:w="1027" w:type="dxa"/>
+            <w:vAlign w:val="center"/>
+          </w:tcPr>
+          <w:p>
+            <w:r>
+              <w:t>Trimmed</w:t>
+            </w:r>
+          </w:p>
+        </w:tc>
+        <w:tc>
+          <w:tcPr>
+            <w:tcW w:w="819" w:type="dxa"/>
+            <w:vAlign w:val="center"/>
+          </w:tcPr>
+          <w:p>
+            <w:r>
+              <w:t>Mad</w:t>
+            </w:r>
+          </w:p>
+        </w:tc>
+        <w:tc>
+          <w:tcPr>
+            <w:tcW w:w="799" w:type="dxa"/>
+            <w:vAlign w:val="center"/>
+          </w:tcPr>
+          <w:p>
+            <w:r>
+              <w:t>Min</w:t>
+            </w:r>
+          </w:p>
+        </w:tc>
+        <w:tc>
+          <w:tcPr>
+            <w:tcW w:w="811" w:type="dxa"/>
+            <w:vAlign w:val="center"/>
+          </w:tcPr>
+          <w:p>
+            <w:r>
+              <w:t>Max</w:t>
+            </w:r>
+          </w:p>
+        </w:tc>
+        <w:tc>
+          <w:tcPr>
+            <w:tcW w:w="873" w:type="dxa"/>
+            <w:vAlign w:val="center"/>
+          </w:tcPr>
+          <w:p>
+            <w:r>
+              <w:t>Range</w:t>
+            </w:r>
+          </w:p>
+        </w:tc>
+        <w:tc>
+          <w:tcPr>
+            <w:tcW w:w="841" w:type="dxa"/>
+            <w:vAlign w:val="center"/>
+          </w:tcPr>
+          <w:p>
+            <w:r>
+              <w:t>Skew</w:t>
+            </w:r>
+          </w:p>
+        </w:tc>
+        <w:tc>
+          <w:tcPr>
+            <w:tcW w:w="935" w:type="dxa"/>
+            <w:vAlign w:val="center"/>
+          </w:tcPr>
+          <w:p>
+            <w:r>
+              <w:t>Kurtosis</w:t>
+            </w:r>
+          </w:p>
+        </w:tc>
+        <w:tc>
+          <w:tcPr>
+            <w:tcW w:w="689" w:type="dxa"/>
+          </w:tcPr>
+          <w:p>
+            <w:r>
+              <w:t>se</w:t>
+            </w:r>
+          </w:p>
+        </w:tc>
+      </w:tr>
+      <w:tr>
+        <w:trPr>
+          <w:trHeight w:val="422"/>
+          <w:jc w:val="center"/>
+        </w:trPr>
+        <w:tc>
+          <w:tcPr>
+            <w:tcW w:w="878" w:type="dxa"/>
+            <w:vAlign w:val="center"/>
+          </w:tcPr>
+          <w:p>
+            <w:r>
+              <w:t>5.64</w:t>
+            </w:r>
+          </w:p>
+        </w:tc>
+        <w:tc>
+          <w:tcPr>
+            <w:tcW w:w="755" w:type="dxa"/>
+            <w:vAlign w:val="center"/>
+          </w:tcPr>
+          <w:p>
+            <w:r>
+              <w:t>1.9</w:t>
+            </w:r>
+          </w:p>
+        </w:tc>
+        <w:tc>
+          <w:tcPr>
+            <w:tcW w:w="923" w:type="dxa"/>
+            <w:vAlign w:val="center"/>
+          </w:tcPr>
+          <w:p>
+            <w:r>
+              <w:t>6</w:t>
+            </w:r>
+          </w:p>
+        </w:tc>
+        <w:tc>
+          <w:tcPr>
+            <w:tcW w:w="1027" w:type="dxa"/>
+            <w:vAlign w:val="center"/>
+          </w:tcPr>
+          <w:p>
+            <w:r>
+              <w:t>5.44</w:t>
+            </w:r>
+          </w:p>
+        </w:tc>
+        <w:tc>
+          <w:tcPr>
+            <w:tcW w:w="819" w:type="dxa"/>
+            <w:vAlign w:val="center"/>
+          </w:tcPr>
+          <w:p>
+            <w:r>
+              <w:t>2.97</w:t>
+            </w:r>
+          </w:p>
+        </w:tc>
+        <w:tc>
+          <w:tcPr>
+            <w:tcW w:w="799" w:type="dxa"/>
+            <w:vAlign w:val="center"/>
+          </w:tcPr>
+          <w:p>
+            <w:r>
+              <w:t>3</w:t>
+            </w:r>
+          </w:p>
+        </w:tc>
+        <w:tc>
+          <w:tcPr>
+            <w:tcW w:w="811" w:type="dxa"/>
+            <w:vAlign w:val="center"/>
+          </w:tcPr>
+          <w:p>
+            <w:r>
+              <w:t>12</w:t>
+            </w:r>
+          </w:p>
+        </w:tc>
+        <w:tc>
+          <w:tcPr>
+            <w:tcW w:w="873" w:type="dxa"/>
+            <w:vAlign w:val="center"/>
+          </w:tcPr>
+          <w:p>
+            <w:r>
+              <w:t>9</w:t>
+            </w:r>
+          </w:p>
+        </w:tc>
+        <w:tc>
+          <w:tcPr>
+            <w:tcW w:w="841" w:type="dxa"/>
+            <w:vAlign w:val="center"/>
+          </w:tcPr>
+          <w:p>
+            <w:r>
+              <w:t>1.03</w:t>
+            </w:r>
+          </w:p>
+        </w:tc>
+        <w:tc>
+          <w:tcPr>
+            <w:tcW w:w="935" w:type="dxa"/>
+            <w:vAlign w:val="center"/>
+          </w:tcPr>
+          <w:p>
+            <w:r>
+              <w:t>0.94</w:t>
+            </w:r>
+          </w:p>
+        </w:tc>
+        <w:tc>
+          <w:tcPr>
+            <w:tcW w:w="689" w:type="dxa"/>
+            <w:vAlign w:val="center"/>
+          </w:tcPr>
+          <w:p>
+            <w:r>
+              <w:t>0.</w:t>
+            </w:r>
+            <w:r>
+              <w:t>13</w:t>
+            </w:r>
+          </w:p>
+        </w:tc>
+      </w:tr>
+    </w:tbl>
+    <w:p/>
+    <w:p>
+      <w:r>
+        <w:t xml:space="preserve">Checking out the histogram clearly shows the distribution is completely </w:t>
+      </w:r>
+      <w:r>
+        <w:t>skewed to the right</w:t>
+      </w:r>
+      <w:r>
+        <w:t>. Two outliers are visible in the boxplot showing the 10 and 12 cylinders which make sense since number of cars manufactured with that many cylinders are low.</w:t>
+      </w:r>
+    </w:p>
+    <w:p/>
+    <w:p>
+      <w:pPr>
+        <w:pStyle w:val="Heading2"/>
+      </w:pPr>
+      <w:r>
+        <w:lastRenderedPageBreak/>
+        <w:drawing>
+          <wp:anchor distT="0" distB="0" distL="114300" distR="114300" simplePos="0" relativeHeight="251667456" behindDoc="0" locked="0" layoutInCell="1" allowOverlap="1" wp14:anchorId="0FC2244C" wp14:editId="08915B8A">
+            <wp:simplePos x="0" y="0"/>
+            <wp:positionH relativeFrom="margin">
+              <wp:align>right</wp:align>
+            </wp:positionH>
+            <wp:positionV relativeFrom="paragraph">
+              <wp:posOffset>180975</wp:posOffset>
+            </wp:positionV>
+            <wp:extent cx="3019425" cy="2443480"/>
+            <wp:effectExtent l="0" t="0" r="9525" b="0"/>
+            <wp:wrapSquare wrapText="bothSides"/>
+            <wp:docPr id="15" name="Picture 15"/>
+            <wp:cNvGraphicFramePr>
+              <a:graphicFrameLocks xmlns:a="http://schemas.openxmlformats.org/drawingml/2006/main" noChangeAspect="1"/>
+            </wp:cNvGraphicFramePr>
+            <a:graphic xmlns:a="http://schemas.openxmlformats.org/drawingml/2006/main">
+              <a:graphicData uri="http://schemas.openxmlformats.org/drawingml/2006/picture">
+                <pic:pic xmlns:pic="http://schemas.openxmlformats.org/drawingml/2006/picture">
+                  <pic:nvPicPr>
+                    <pic:cNvPr id="1" name=""/>
+                    <pic:cNvPicPr/>
+                  </pic:nvPicPr>
+                  <pic:blipFill>
+                    <a:blip r:embed="rId13" cstate="print">
+                      <a:extLst>
+                        <a:ext uri="{28A0092B-C50C-407E-A947-70E740481C1C}">
+                          <a14:useLocalDpi xmlns:a14="http://schemas.microsoft.com/office/drawing/2010/main" val="0"/>
+                        </a:ext>
+                      </a:extLst>
+                    </a:blip>
+                    <a:stretch>
+                      <a:fillRect/>
+                    </a:stretch>
+                  </pic:blipFill>
+                  <pic:spPr>
+                    <a:xfrm>
+                      <a:off x="0" y="0"/>
+                      <a:ext cx="3019425" cy="2443480"/>
+                    </a:xfrm>
+                    <a:prstGeom prst="rect">
+                      <a:avLst/>
+                    </a:prstGeom>
+                  </pic:spPr>
+                </pic:pic>
+              </a:graphicData>
+            </a:graphic>
+            <wp14:sizeRelH relativeFrom="margin">
+              <wp14:pctWidth>0</wp14:pctWidth>
+            </wp14:sizeRelH>
+            <wp14:sizeRelV relativeFrom="margin">
+              <wp14:pctHeight>0</wp14:pctHeight>
+            </wp14:sizeRelV>
+          </wp:anchor>
+        </w:drawing>
+      </w:r>
+      <w:r>
+        <w:t>“Fuel Consumption: Comb (L/100 km)”</w:t>
+      </w:r>
+    </w:p>
+    <w:p>
+      <w:r>
+        <w:drawing>
+          <wp:anchor distT="0" distB="0" distL="114300" distR="114300" simplePos="0" relativeHeight="251666432" behindDoc="0" locked="0" layoutInCell="1" allowOverlap="1" wp14:anchorId="1F5E0792" wp14:editId="3D785DC0">
+            <wp:simplePos x="0" y="0"/>
+            <wp:positionH relativeFrom="column">
+              <wp:posOffset>0</wp:posOffset>
+            </wp:positionH>
+            <wp:positionV relativeFrom="paragraph">
+              <wp:posOffset>-1270</wp:posOffset>
+            </wp:positionV>
+            <wp:extent cx="3036532" cy="2457450"/>
+            <wp:effectExtent l="0" t="0" r="0" b="0"/>
+            <wp:wrapSquare wrapText="bothSides"/>
+            <wp:docPr id="14" name="Picture 14"/>
+            <wp:cNvGraphicFramePr>
+              <a:graphicFrameLocks xmlns:a="http://schemas.openxmlformats.org/drawingml/2006/main" noChangeAspect="1"/>
+            </wp:cNvGraphicFramePr>
+            <a:graphic xmlns:a="http://schemas.openxmlformats.org/drawingml/2006/main">
+              <a:graphicData uri="http://schemas.openxmlformats.org/drawingml/2006/picture">
+                <pic:pic xmlns:pic="http://schemas.openxmlformats.org/drawingml/2006/picture">
+                  <pic:nvPicPr>
+                    <pic:cNvPr id="1" name=""/>
+                    <pic:cNvPicPr/>
+                  </pic:nvPicPr>
+                  <pic:blipFill>
+                    <a:blip r:embed="rId14" cstate="print">
+                      <a:extLst>
+                        <a:ext uri="{28A0092B-C50C-407E-A947-70E740481C1C}">
+                          <a14:useLocalDpi xmlns:a14="http://schemas.microsoft.com/office/drawing/2010/main" val="0"/>
+                        </a:ext>
+                      </a:extLst>
+                    </a:blip>
+                    <a:stretch>
+                      <a:fillRect/>
+                    </a:stretch>
+                  </pic:blipFill>
+                  <pic:spPr>
+                    <a:xfrm>
+                      <a:off x="0" y="0"/>
+                      <a:ext cx="3036532" cy="2457450"/>
+                    </a:xfrm>
+                    <a:prstGeom prst="rect">
+                      <a:avLst/>
+                    </a:prstGeom>
+                  </pic:spPr>
+                </pic:pic>
+              </a:graphicData>
+            </a:graphic>
+          </wp:anchor>
+        </w:drawing>
+      </w:r>
+    </w:p>
+    <w:tbl>
+      <w:tblPr>
+        <w:tblStyle w:val="TableGrid"/>
+        <w:tblW w:w="0" w:type="auto"/>
+        <w:jc w:val="center"/>
+        <w:tblLook w:val="04A0" w:firstRow="1" w:lastRow="0" w:firstColumn="1" w:lastColumn="0" w:noHBand="0" w:noVBand="1"/>
+      </w:tblPr>
+      <w:tblGrid>
+        <w:gridCol w:w="878"/>
+        <w:gridCol w:w="755"/>
+        <w:gridCol w:w="923"/>
+        <w:gridCol w:w="1027"/>
+        <w:gridCol w:w="819"/>
+        <w:gridCol w:w="799"/>
+        <w:gridCol w:w="811"/>
+        <w:gridCol w:w="873"/>
+        <w:gridCol w:w="841"/>
+        <w:gridCol w:w="935"/>
+        <w:gridCol w:w="689"/>
+      </w:tblGrid>
+      <w:tr>
+        <w:trPr>
+          <w:jc w:val="center"/>
+        </w:trPr>
+        <w:tc>
+          <w:tcPr>
+            <w:tcW w:w="878" w:type="dxa"/>
+            <w:vAlign w:val="center"/>
+          </w:tcPr>
+          <w:p>
+            <w:pPr>
+              <w:rPr>
+                <w:sz w:val="24"/>
+                <w:szCs w:val="24"/>
+              </w:rPr>
+            </w:pPr>
+            <w:r>
+              <w:rPr>
+                <w:sz w:val="24"/>
+                <w:szCs w:val="24"/>
+              </w:rPr>
+              <w:t>Mean</w:t>
+            </w:r>
+          </w:p>
+        </w:tc>
+        <w:tc>
+          <w:tcPr>
+            <w:tcW w:w="755" w:type="dxa"/>
+            <w:vAlign w:val="center"/>
+          </w:tcPr>
+          <w:p>
+            <w:proofErr w:type="spellStart"/>
+            <w:r>
+              <w:t>sd</w:t>
+            </w:r>
+            <w:proofErr w:type="spellEnd"/>
+          </w:p>
+        </w:tc>
+        <w:tc>
+          <w:tcPr>
+            <w:tcW w:w="923" w:type="dxa"/>
+            <w:vAlign w:val="center"/>
+          </w:tcPr>
+          <w:p>
+            <w:r>
+              <w:t>Median</w:t>
+            </w:r>
+          </w:p>
+        </w:tc>
+        <w:tc>
+          <w:tcPr>
+            <w:tcW w:w="1027" w:type="dxa"/>
+            <w:vAlign w:val="center"/>
+          </w:tcPr>
+          <w:p>
+            <w:r>
+              <w:t>Trimmed</w:t>
+            </w:r>
+          </w:p>
+        </w:tc>
+        <w:tc>
+          <w:tcPr>
+            <w:tcW w:w="819" w:type="dxa"/>
+            <w:vAlign w:val="center"/>
+          </w:tcPr>
+          <w:p>
+            <w:r>
+              <w:t>Mad</w:t>
+            </w:r>
+          </w:p>
+        </w:tc>
+        <w:tc>
+          <w:tcPr>
+            <w:tcW w:w="799" w:type="dxa"/>
+            <w:vAlign w:val="center"/>
+          </w:tcPr>
+          <w:p>
+            <w:r>
+              <w:t>Min</w:t>
+            </w:r>
+          </w:p>
+        </w:tc>
+        <w:tc>
+          <w:tcPr>
+            <w:tcW w:w="811" w:type="dxa"/>
+            <w:vAlign w:val="center"/>
+          </w:tcPr>
+          <w:p>
+            <w:r>
+              <w:t>Max</w:t>
+            </w:r>
+          </w:p>
+        </w:tc>
+        <w:tc>
+          <w:tcPr>
+            <w:tcW w:w="873" w:type="dxa"/>
+            <w:vAlign w:val="center"/>
+          </w:tcPr>
+          <w:p>
+            <w:r>
+              <w:t>Range</w:t>
+            </w:r>
+          </w:p>
+        </w:tc>
+        <w:tc>
+          <w:tcPr>
+            <w:tcW w:w="841" w:type="dxa"/>
+            <w:vAlign w:val="center"/>
+          </w:tcPr>
+          <w:p>
+            <w:r>
+              <w:t>Skew</w:t>
+            </w:r>
+          </w:p>
+        </w:tc>
+        <w:tc>
+          <w:tcPr>
+            <w:tcW w:w="935" w:type="dxa"/>
+            <w:vAlign w:val="center"/>
+          </w:tcPr>
+          <w:p>
+            <w:r>
+              <w:t>Kurtosis</w:t>
+            </w:r>
+          </w:p>
+        </w:tc>
+        <w:tc>
+          <w:tcPr>
+            <w:tcW w:w="689" w:type="dxa"/>
+          </w:tcPr>
+          <w:p>
+            <w:r>
+              <w:t>se</w:t>
+            </w:r>
+          </w:p>
+        </w:tc>
+      </w:tr>
+      <w:tr>
+        <w:trPr>
+          <w:trHeight w:val="422"/>
+          <w:jc w:val="center"/>
+        </w:trPr>
+        <w:tc>
+          <w:tcPr>
+            <w:tcW w:w="878" w:type="dxa"/>
+            <w:vAlign w:val="center"/>
+          </w:tcPr>
+          <w:p>
+            <w:r>
+              <w:t>10.92</w:t>
+            </w:r>
+          </w:p>
+        </w:tc>
+        <w:tc>
+          <w:tcPr>
+            <w:tcW w:w="755" w:type="dxa"/>
+            <w:vAlign w:val="center"/>
+          </w:tcPr>
+          <w:p>
+            <w:r>
+              <w:t>2.75</w:t>
+            </w:r>
+          </w:p>
+        </w:tc>
+        <w:tc>
+          <w:tcPr>
+            <w:tcW w:w="923" w:type="dxa"/>
+            <w:vAlign w:val="center"/>
+          </w:tcPr>
+          <w:p>
+            <w:r>
+              <w:t>10.3</w:t>
+            </w:r>
+          </w:p>
+        </w:tc>
+        <w:tc>
+          <w:tcPr>
+            <w:tcW w:w="1027" w:type="dxa"/>
+            <w:vAlign w:val="center"/>
+          </w:tcPr>
+          <w:p>
+            <w:r>
+              <w:t>10.71</w:t>
+            </w:r>
+          </w:p>
+        </w:tc>
+        <w:tc>
+          <w:tcPr>
+            <w:tcW w:w="819" w:type="dxa"/>
+            <w:vAlign w:val="center"/>
+          </w:tcPr>
+          <w:p>
+            <w:r>
+              <w:t>2.37</w:t>
+            </w:r>
+          </w:p>
+        </w:tc>
+        <w:tc>
+          <w:tcPr>
+            <w:tcW w:w="799" w:type="dxa"/>
+            <w:vAlign w:val="center"/>
+          </w:tcPr>
+          <w:p>
+            <w:r>
+              <w:t>4.2</w:t>
+            </w:r>
+          </w:p>
+        </w:tc>
+        <w:tc>
+          <w:tcPr>
+            <w:tcW w:w="811" w:type="dxa"/>
+            <w:vAlign w:val="center"/>
+          </w:tcPr>
+          <w:p>
+            <w:r>
+              <w:t>19.5</w:t>
+            </w:r>
+          </w:p>
+        </w:tc>
+        <w:tc>
+          <w:tcPr>
+            <w:tcW w:w="873" w:type="dxa"/>
+            <w:vAlign w:val="center"/>
+          </w:tcPr>
+          <w:p>
+            <w:r>
+              <w:t>15.3</w:t>
+            </w:r>
+          </w:p>
+        </w:tc>
+        <w:tc>
+          <w:tcPr>
+            <w:tcW w:w="841" w:type="dxa"/>
+            <w:vAlign w:val="center"/>
+          </w:tcPr>
+          <w:p>
+            <w:r>
+              <w:t>0.68</w:t>
+            </w:r>
+          </w:p>
+        </w:tc>
+        <w:tc>
+          <w:tcPr>
+            <w:tcW w:w="935" w:type="dxa"/>
+            <w:vAlign w:val="center"/>
+          </w:tcPr>
+          <w:p>
+            <w:r>
+              <w:t>0.36</w:t>
+            </w:r>
+          </w:p>
+        </w:tc>
+        <w:tc>
+          <w:tcPr>
+            <w:tcW w:w="689" w:type="dxa"/>
+            <w:vAlign w:val="center"/>
+          </w:tcPr>
+          <w:p>
+            <w:r>
+              <w:t>0.19</w:t>
+            </w:r>
+          </w:p>
+        </w:tc>
+      </w:tr>
+    </w:tbl>
+    <w:p/>
+    <w:p>
+      <w:bookmarkStart w:id="0" w:name="_GoBack"/>
+      <w:bookmarkEnd w:id="0"/>
+    </w:p>
     <w:sectPr>
       <w:pgSz w:w="12240" w:h="15840"/>
       <w:pgMar w:top="1440" w:right="1440" w:bottom="1440" w:left="1440" w:header="720" w:footer="720" w:gutter="0"/>
@@ -1260,6 +2532,7 @@
   <w:style w:type="paragraph" w:default="1" w:styleId="Normal">
     <w:name w:val="Normal"/>
     <w:qFormat/>
+    <w:rsid w:val="00571FA6"/>
   </w:style>
   <w:style w:type="paragraph" w:styleId="Heading1">
     <w:name w:val="heading 1"/>

</xml_diff>